<commit_message>
Add Week5 folder again"
</commit_message>
<xml_diff>
--- a/Week5/OUTPUT/Output.docx
+++ b/Week5/OUTPUT/Output.docx
@@ -10,7 +10,7 @@
           <w:bCs w:val="0"/>
           <w:sz w:val="32"/>
           <w:szCs w:val="32"/>
-          <w:lang w:val="en-US"/>
+          <w:lang w:val="en-IN"/>
         </w:rPr>
       </w:pPr>
       <w:r>
@@ -21,7 +21,7 @@
           <w:sz w:val="32"/>
           <w:szCs w:val="32"/>
         </w:rPr>
-        <w:t>Name: A</w:t>
+        <w:t>Name:</w:t>
       </w:r>
       <w:r>
         <w:rPr>
@@ -30,9 +30,9 @@
           <w:bCs w:val="0"/>
           <w:sz w:val="32"/>
           <w:szCs w:val="32"/>
-          <w:lang w:val="en-US"/>
+          <w:lang w:val="en-IN"/>
         </w:rPr>
-        <w:t>rghadeep Thakur</w:t>
+        <w:t xml:space="preserve">  Ishaan Gupta</w:t>
       </w:r>
     </w:p>
     <w:p>
@@ -43,7 +43,7 @@
           <w:bCs w:val="0"/>
           <w:sz w:val="32"/>
           <w:szCs w:val="32"/>
-          <w:lang w:val="en-US"/>
+          <w:lang w:val="en-IN"/>
         </w:rPr>
       </w:pPr>
       <w:r>
@@ -63,10 +63,12 @@
           <w:bCs w:val="0"/>
           <w:sz w:val="32"/>
           <w:szCs w:val="32"/>
-          <w:lang w:val="en-US"/>
+          <w:lang w:val="en-IN"/>
         </w:rPr>
-        <w:t>0474</w:t>
+        <w:t>2819</w:t>
       </w:r>
+      <w:bookmarkStart w:id="0" w:name="_GoBack"/>
+      <w:bookmarkEnd w:id="0"/>
     </w:p>
     <w:p>
       <w:pPr>
@@ -88,8 +90,6 @@
         </w:rPr>
         <w:t>Week: 5</w:t>
       </w:r>
-      <w:bookmarkStart w:id="0" w:name="_GoBack"/>
-      <w:bookmarkEnd w:id="0"/>
     </w:p>
     <w:p>
       <w:pPr>
@@ -350,7 +350,7 @@
     <w:lsdException w:qFormat="1" w:unhideWhenUsed="0" w:uiPriority="10" w:semiHidden="0" w:name="Title"/>
     <w:lsdException w:uiPriority="99" w:name="Closing"/>
     <w:lsdException w:uiPriority="99" w:name="Signature"/>
-    <w:lsdException w:uiPriority="1" w:name="Default Paragraph Font"/>
+    <w:lsdException w:qFormat="1" w:uiPriority="1" w:name="Default Paragraph Font"/>
     <w:lsdException w:uiPriority="99" w:name="Body Text"/>
     <w:lsdException w:uiPriority="99" w:name="Body Text Indent"/>
     <w:lsdException w:uiPriority="99" w:name="List Continue"/>
@@ -779,6 +779,7 @@
     <w:name w:val="Default Paragraph Font"/>
     <w:semiHidden/>
     <w:unhideWhenUsed/>
+    <w:qFormat/>
     <w:uiPriority w:val="1"/>
   </w:style>
   <w:style w:type="table" w:default="1" w:styleId="12">
@@ -842,6 +843,7 @@
     <w:name w:val="Heading 1 Char"/>
     <w:basedOn w:val="11"/>
     <w:link w:val="2"/>
+    <w:qFormat/>
     <w:uiPriority w:val="9"/>
     <w:rPr>
       <w:rFonts w:asciiTheme="majorHAnsi" w:hAnsiTheme="majorHAnsi" w:eastAsiaTheme="majorEastAsia" w:cstheme="majorBidi"/>
@@ -950,6 +952,7 @@
     <w:basedOn w:val="11"/>
     <w:link w:val="9"/>
     <w:semiHidden/>
+    <w:qFormat/>
     <w:uiPriority w:val="9"/>
     <w:rPr>
       <w:rFonts w:eastAsiaTheme="majorEastAsia" w:cstheme="majorBidi"/>
@@ -1114,6 +1117,7 @@
     <w:name w:val="Intense Quote Char"/>
     <w:basedOn w:val="11"/>
     <w:link w:val="30"/>
+    <w:qFormat/>
     <w:uiPriority w:val="30"/>
     <w:rPr>
       <w:i/>

</xml_diff>